<commit_message>
PReparando la documentacion tecnica
</commit_message>
<xml_diff>
--- a/DOCUMENTACION_FINAL.docx
+++ b/DOCUMENTACION_FINAL.docx
@@ -707,22 +707,24 @@
       </w:r>
     </w:p>
     <w:p>
-      <w:r>
-        <w:br w:type="page"/>
+      <w:pPr>
+        <w:pStyle w:val="Ttulo1"/>
+      </w:pPr>
+      <w:r>
+        <w:t>2. REQUISITOS DEL PROYECTO</w:t>
       </w:r>
     </w:p>
     <w:p>
-      <w:pPr>
-        <w:pStyle w:val="Ttulo1"/>
-      </w:pPr>
-      <w:r>
-        <w:lastRenderedPageBreak/>
-        <w:t>2. REQUISITOS DEL PROYECTO</w:t>
+      <w:r>
+        <w:t>Los requisitos cumplidos se detallan a continuación:</w:t>
       </w:r>
     </w:p>
     <w:p>
-      <w:r>
-        <w:t>Los requisitos cumplidos se detallan a continuación:</w:t>
+      <w:pPr>
+        <w:pStyle w:val="Listaconvietas"/>
+      </w:pPr>
+      <w:r>
+        <w:t>Documentación técnica en máximo 40 cuartillas ✅</w:t>
       </w:r>
     </w:p>
     <w:p>
@@ -730,7 +732,7 @@
         <w:pStyle w:val="Listaconvietas"/>
       </w:pPr>
       <w:r>
-        <w:t>Documentación técnica en máximo 40 cuartillas ✅</w:t>
+        <w:t>Código fuente en repositorio Git público ✅</w:t>
       </w:r>
     </w:p>
     <w:p>
@@ -738,7 +740,7 @@
         <w:pStyle w:val="Listaconvietas"/>
       </w:pPr>
       <w:r>
-        <w:t>Código fuente en repositorio Git público ✅</w:t>
+        <w:t>README.md con instrucciones de instalación ✅</w:t>
       </w:r>
     </w:p>
     <w:p>
@@ -746,7 +748,7 @@
         <w:pStyle w:val="Listaconvietas"/>
       </w:pPr>
       <w:r>
-        <w:t>README.md con instrucciones de instalación ✅</w:t>
+        <w:t>README.md con instrucciones de despliegue ✅</w:t>
       </w:r>
     </w:p>
     <w:p>
@@ -754,7 +756,7 @@
         <w:pStyle w:val="Listaconvietas"/>
       </w:pPr>
       <w:r>
-        <w:t>README.md con instrucciones de despliegue ✅</w:t>
+        <w:t>Prototipo funcional completamente operativo ✅</w:t>
       </w:r>
     </w:p>
     <w:p>
@@ -762,7 +764,7 @@
         <w:pStyle w:val="Listaconvietas"/>
       </w:pPr>
       <w:r>
-        <w:t>Prototipo funcional completamente operativo ✅</w:t>
+        <w:t>Integración de múltiples fuentes de contenido ✅</w:t>
       </w:r>
     </w:p>
     <w:p>
@@ -770,7 +772,7 @@
         <w:pStyle w:val="Listaconvietas"/>
       </w:pPr>
       <w:r>
-        <w:t>Integración de múltiples fuentes de contenido ✅</w:t>
+        <w:t>Búsqueda unificada en todas las fuentes ✅</w:t>
       </w:r>
     </w:p>
     <w:p>
@@ -778,7 +780,7 @@
         <w:pStyle w:val="Listaconvietas"/>
       </w:pPr>
       <w:r>
-        <w:t>Búsqueda unificada en todas las fuentes ✅</w:t>
+        <w:t>API REST documentada ✅</w:t>
       </w:r>
     </w:p>
     <w:p>
@@ -786,7 +788,7 @@
         <w:pStyle w:val="Listaconvietas"/>
       </w:pPr>
       <w:r>
-        <w:t>API REST documentada ✅</w:t>
+        <w:t>Despliegue automatizado con Docker ✅</w:t>
       </w:r>
     </w:p>
     <w:p>
@@ -794,76 +796,77 @@
         <w:pStyle w:val="Listaconvietas"/>
       </w:pPr>
       <w:r>
-        <w:t>Despliegue automatizado con Docker ✅</w:t>
+        <w:lastRenderedPageBreak/>
+        <w:t>Seguridad CORS habilitada ✅</w:t>
       </w:r>
     </w:p>
     <w:p>
       <w:pPr>
-        <w:pStyle w:val="Listaconvietas"/>
-      </w:pPr>
-      <w:r>
-        <w:t>Seguridad CORS habilitada ✅</w:t>
+        <w:pStyle w:val="Ttulo1"/>
+      </w:pPr>
+      <w:r>
+        <w:t>3. DESCRIPCIÓN GENERAL</w:t>
       </w:r>
     </w:p>
     <w:p>
       <w:pPr>
-        <w:pStyle w:val="Ttulo1"/>
-      </w:pPr>
-      <w:r>
-        <w:t>3. DESCRIPCIÓN GENERAL</w:t>
+        <w:pStyle w:val="Ttulo2"/>
+      </w:pPr>
+      <w:r>
+        <w:t>3.1 Objetivo del Portal</w:t>
       </w:r>
     </w:p>
     <w:p>
-      <w:pPr>
-        <w:pStyle w:val="Ttulo2"/>
-      </w:pPr>
-      <w:r>
-        <w:t>3.1 Objetivo del Portal</w:t>
+      <w:r>
+        <w:br/>
+        <w:t>Crear una plataforma web moderna que permita:</w:t>
+      </w:r>
+      <w:r>
+        <w:br/>
+        <w:t>• Catalogar y organizar recursos digitales del IIS</w:t>
+      </w:r>
+      <w:r>
+        <w:br/>
+        <w:t>• Proporcionar búsqueda unificada en múltiples fuentes</w:t>
+      </w:r>
+      <w:r>
+        <w:br/>
+        <w:t>• Ofrecer acceso fácil a contenido académico y editorial</w:t>
+      </w:r>
+      <w:r>
+        <w:br/>
+        <w:t>• Mantener una interfaz intuitiva, moderna y responsiva</w:t>
+      </w:r>
+      <w:r>
+        <w:br/>
+        <w:t>• Facilitar el mantenimiento y escalabilidad futura</w:t>
+      </w:r>
+      <w:r>
+        <w:br/>
       </w:r>
     </w:p>
     <w:p>
-      <w:r>
-        <w:br/>
-        <w:t>Crear una plataforma web moderna que permita:</w:t>
-      </w:r>
-      <w:r>
-        <w:br/>
-        <w:t>• Catalogar y organizar recursos digitales del IIS</w:t>
-      </w:r>
-      <w:r>
-        <w:br/>
-        <w:t>• Proporcionar búsqueda unificada en múltiples fuentes</w:t>
-      </w:r>
-      <w:r>
-        <w:br/>
-        <w:t>• Ofrecer acceso fácil a contenido académico y editorial</w:t>
-      </w:r>
-      <w:r>
-        <w:br/>
-        <w:t>• Mantener una interfaz intuitiva, moderna y responsiva</w:t>
-      </w:r>
-      <w:r>
-        <w:br/>
-        <w:t>• Facilitar el mantenimiento y escalabilidad futura</w:t>
-      </w:r>
-      <w:r>
-        <w:br/>
+      <w:pPr>
+        <w:pStyle w:val="Ttulo2"/>
+      </w:pPr>
+      <w:r>
+        <w:t>3.2 Características Implementadas</w:t>
       </w:r>
     </w:p>
     <w:p>
       <w:pPr>
-        <w:pStyle w:val="Ttulo2"/>
-      </w:pPr>
-      <w:r>
-        <w:t>3.2 Características Implementadas</w:t>
+        <w:pStyle w:val="Listaconvietas"/>
+      </w:pPr>
+      <w:r>
+        <w:t>Búsqueda:</w:t>
       </w:r>
     </w:p>
     <w:p>
       <w:pPr>
-        <w:pStyle w:val="Listaconvietas"/>
-      </w:pPr>
-      <w:r>
-        <w:t>Búsqueda:</w:t>
+        <w:pStyle w:val="Listaconvietas2"/>
+      </w:pPr>
+      <w:r>
+        <w:t>Unificada en Omeka y CMS</w:t>
       </w:r>
     </w:p>
     <w:p>
@@ -871,7 +874,7 @@
         <w:pStyle w:val="Listaconvietas2"/>
       </w:pPr>
       <w:r>
-        <w:t>Unificada en Omeka y CMS</w:t>
+        <w:t>En tiempo real</w:t>
       </w:r>
     </w:p>
     <w:p>
@@ -879,23 +882,23 @@
         <w:pStyle w:val="Listaconvietas2"/>
       </w:pPr>
       <w:r>
-        <w:t>En tiempo real</w:t>
+        <w:t>Con filtros</w:t>
       </w:r>
     </w:p>
     <w:p>
       <w:pPr>
-        <w:pStyle w:val="Listaconvietas2"/>
-      </w:pPr>
-      <w:r>
-        <w:t>Con filtros</w:t>
+        <w:pStyle w:val="Listaconvietas"/>
+      </w:pPr>
+      <w:r>
+        <w:t>Interfaz:</w:t>
       </w:r>
     </w:p>
     <w:p>
       <w:pPr>
-        <w:pStyle w:val="Listaconvietas"/>
-      </w:pPr>
-      <w:r>
-        <w:t>Interfaz:</w:t>
+        <w:pStyle w:val="Listaconvietas2"/>
+      </w:pPr>
+      <w:r>
+        <w:t>Responsive design</w:t>
       </w:r>
     </w:p>
     <w:p>
@@ -903,7 +906,7 @@
         <w:pStyle w:val="Listaconvietas2"/>
       </w:pPr>
       <w:r>
-        <w:t>Responsive design</w:t>
+        <w:t>Vue.js 3</w:t>
       </w:r>
     </w:p>
     <w:p>
@@ -911,23 +914,23 @@
         <w:pStyle w:val="Listaconvietas2"/>
       </w:pPr>
       <w:r>
-        <w:t>Vue.js 3</w:t>
+        <w:t>Vite (carga rápida)</w:t>
       </w:r>
     </w:p>
     <w:p>
       <w:pPr>
-        <w:pStyle w:val="Listaconvietas2"/>
-      </w:pPr>
-      <w:r>
-        <w:t>Vite (carga rápida)</w:t>
+        <w:pStyle w:val="Listaconvietas"/>
+      </w:pPr>
+      <w:r>
+        <w:t>APIs:</w:t>
       </w:r>
     </w:p>
     <w:p>
       <w:pPr>
-        <w:pStyle w:val="Listaconvietas"/>
-      </w:pPr>
-      <w:r>
-        <w:t>APIs:</w:t>
+        <w:pStyle w:val="Listaconvietas2"/>
+      </w:pPr>
+      <w:r>
+        <w:t>REST endpoints</w:t>
       </w:r>
     </w:p>
     <w:p>
@@ -935,7 +938,7 @@
         <w:pStyle w:val="Listaconvietas2"/>
       </w:pPr>
       <w:r>
-        <w:t>REST endpoints</w:t>
+        <w:t>CORS habilitado</w:t>
       </w:r>
     </w:p>
     <w:p>
@@ -943,24 +946,23 @@
         <w:pStyle w:val="Listaconvietas2"/>
       </w:pPr>
       <w:r>
-        <w:t>CORS habilitado</w:t>
+        <w:t>Documentadas</w:t>
       </w:r>
     </w:p>
     <w:p>
       <w:pPr>
-        <w:pStyle w:val="Listaconvietas2"/>
-      </w:pPr>
-      <w:r>
-        <w:t>Documentadas</w:t>
+        <w:pStyle w:val="Listaconvietas"/>
+      </w:pPr>
+      <w:r>
+        <w:t>Almacenamiento:</w:t>
       </w:r>
     </w:p>
     <w:p>
       <w:pPr>
-        <w:pStyle w:val="Listaconvietas"/>
-      </w:pPr>
-      <w:r>
-        <w:lastRenderedPageBreak/>
-        <w:t>Almacenamiento:</w:t>
+        <w:pStyle w:val="Listaconvietas2"/>
+      </w:pPr>
+      <w:r>
+        <w:t>MySQL (Omeka)</w:t>
       </w:r>
     </w:p>
     <w:p>
@@ -968,7 +970,7 @@
         <w:pStyle w:val="Listaconvietas2"/>
       </w:pPr>
       <w:r>
-        <w:t>MySQL (Omeka)</w:t>
+        <w:t>JSON (CMS)</w:t>
       </w:r>
     </w:p>
     <w:p>
@@ -976,23 +978,23 @@
         <w:pStyle w:val="Listaconvietas2"/>
       </w:pPr>
       <w:r>
-        <w:t>JSON (CMS)</w:t>
+        <w:t>Volúmenes Docker</w:t>
       </w:r>
     </w:p>
     <w:p>
       <w:pPr>
-        <w:pStyle w:val="Listaconvietas2"/>
-      </w:pPr>
-      <w:r>
-        <w:t>Volúmenes Docker</w:t>
+        <w:pStyle w:val="Listaconvietas"/>
+      </w:pPr>
+      <w:r>
+        <w:t>Seguridad:</w:t>
       </w:r>
     </w:p>
     <w:p>
       <w:pPr>
-        <w:pStyle w:val="Listaconvietas"/>
-      </w:pPr>
-      <w:r>
-        <w:t>Seguridad:</w:t>
+        <w:pStyle w:val="Listaconvietas2"/>
+      </w:pPr>
+      <w:r>
+        <w:t>Sanitización HTML</w:t>
       </w:r>
     </w:p>
     <w:p>
@@ -1000,7 +1002,7 @@
         <w:pStyle w:val="Listaconvietas2"/>
       </w:pPr>
       <w:r>
-        <w:t>Sanitización HTML</w:t>
+        <w:t>Validación entrada</w:t>
       </w:r>
     </w:p>
     <w:p>
@@ -1008,30 +1010,23 @@
         <w:pStyle w:val="Listaconvietas2"/>
       </w:pPr>
       <w:r>
-        <w:t>Validación entrada</w:t>
+        <w:t>CORS controlado</w:t>
       </w:r>
     </w:p>
     <w:p>
       <w:pPr>
-        <w:pStyle w:val="Listaconvietas2"/>
-      </w:pPr>
-      <w:r>
-        <w:t>CORS controlado</w:t>
+        <w:pStyle w:val="Listaconvietas"/>
+      </w:pPr>
+      <w:r>
+        <w:t>DevOps:</w:t>
       </w:r>
     </w:p>
     <w:p>
       <w:pPr>
-        <w:pStyle w:val="Listaconvietas"/>
-      </w:pPr>
-      <w:r>
-        <w:t>DevOps:</w:t>
-      </w:r>
-    </w:p>
-    <w:p>
-      <w:pPr>
         <w:pStyle w:val="Listaconvietas2"/>
       </w:pPr>
       <w:r>
+        <w:lastRenderedPageBreak/>
         <w:t>Docker Compose</w:t>
       </w:r>
     </w:p>
@@ -1405,7 +1400,6 @@
           </w:tcPr>
           <w:p>
             <w:r>
-              <w:lastRenderedPageBreak/>
               <w:t>Nginx</w:t>
             </w:r>
           </w:p>
@@ -1596,6 +1590,9 @@
       </w:r>
       <w:r>
         <w:br/>
+      </w:r>
+      <w:r>
+        <w:lastRenderedPageBreak/>
         <w:t>• DOMPurify 3.x - Sanitización HTML segura</w:t>
       </w:r>
       <w:r>
@@ -1699,170 +1696,167 @@
       </w:r>
     </w:p>
     <w:p>
-      <w:r>
-        <w:br w:type="page"/>
+      <w:pPr>
+        <w:pStyle w:val="Ttulo1"/>
+      </w:pPr>
+      <w:r>
+        <w:t>6. COMPONENTES DEL SISTEMA</w:t>
       </w:r>
     </w:p>
     <w:p>
       <w:pPr>
-        <w:pStyle w:val="Ttulo1"/>
-      </w:pPr>
-      <w:r>
-        <w:lastRenderedPageBreak/>
-        <w:t>6. COMPONENTES DEL SISTEMA</w:t>
+        <w:pStyle w:val="Ttulo2"/>
+      </w:pPr>
+      <w:r>
+        <w:t>6.1 Portal Web (Frontend)</w:t>
       </w:r>
     </w:p>
     <w:p>
-      <w:pPr>
-        <w:pStyle w:val="Ttulo2"/>
-      </w:pPr>
-      <w:r>
-        <w:t>6.1 Portal Web (Frontend)</w:t>
+      <w:r>
+        <w:br/>
+        <w:t>Ubicación: /src/ en la raíz del proyecto</w:t>
+      </w:r>
+      <w:r>
+        <w:br/>
+      </w:r>
+      <w:r>
+        <w:br/>
+        <w:t>Estructura:</w:t>
+      </w:r>
+      <w:r>
+        <w:br/>
+        <w:t>• api/index.js - Integración con APIs externas</w:t>
+      </w:r>
+      <w:r>
+        <w:br/>
+        <w:t>• components/ - Componentes reutilizables</w:t>
+      </w:r>
+      <w:r>
+        <w:br/>
+        <w:t>• stores/ - Pinia stores para estado global</w:t>
+      </w:r>
+      <w:r>
+        <w:br/>
+        <w:t>• views/ - Vistas principales de la aplicación</w:t>
+      </w:r>
+      <w:r>
+        <w:br/>
+        <w:t>• router.js - Configuración de Vue Router</w:t>
+      </w:r>
+      <w:r>
+        <w:br/>
+      </w:r>
+      <w:r>
+        <w:br/>
+        <w:t>Vistas principales:</w:t>
+      </w:r>
+      <w:r>
+        <w:br/>
+        <w:t>• Home.vue - Página de inicio</w:t>
+      </w:r>
+      <w:r>
+        <w:br/>
+        <w:t>• Search.vue - Búsqueda avanzada</w:t>
+      </w:r>
+      <w:r>
+        <w:br/>
+        <w:t>• Resources.vue - Catálogo de recursos</w:t>
+      </w:r>
+      <w:r>
+        <w:br/>
+      </w:r>
+      <w:r>
+        <w:lastRenderedPageBreak/>
+        <w:t>• ResourceDetail.vue - Detalle de un recurso</w:t>
+      </w:r>
+      <w:r>
+        <w:br/>
+        <w:t>• NotFound.vue - Página 404</w:t>
+      </w:r>
+      <w:r>
+        <w:br/>
       </w:r>
     </w:p>
     <w:p>
-      <w:r>
-        <w:br/>
-        <w:t>Ubicación: /src/ en la raíz del proyecto</w:t>
-      </w:r>
-      <w:r>
-        <w:br/>
-      </w:r>
-      <w:r>
-        <w:br/>
-        <w:t>Estructura:</w:t>
-      </w:r>
-      <w:r>
-        <w:br/>
-        <w:t>• api/index.js - Integración con APIs externas</w:t>
-      </w:r>
-      <w:r>
-        <w:br/>
-        <w:t>• components/ - Componentes reutilizables</w:t>
-      </w:r>
-      <w:r>
-        <w:br/>
-        <w:t>• stores/ - Pinia stores para estado global</w:t>
-      </w:r>
-      <w:r>
-        <w:br/>
-        <w:t>• views/ - Vistas principales de la aplicación</w:t>
-      </w:r>
-      <w:r>
-        <w:br/>
-        <w:t>• router.js - Configuración de Vue Router</w:t>
-      </w:r>
-      <w:r>
-        <w:br/>
-      </w:r>
-      <w:r>
-        <w:br/>
-        <w:t>Vistas principales:</w:t>
-      </w:r>
-      <w:r>
-        <w:br/>
-        <w:t>• Home.vue - Página de inicio</w:t>
-      </w:r>
-      <w:r>
-        <w:br/>
-        <w:t>• Search.vue - Búsqueda avanzada</w:t>
-      </w:r>
-      <w:r>
-        <w:br/>
-        <w:t>• Resources.vue - Catálogo de recursos</w:t>
-      </w:r>
-      <w:r>
-        <w:br/>
-        <w:t>• ResourceDetail.vue - Detalle de un recurso</w:t>
-      </w:r>
-      <w:r>
-        <w:br/>
-        <w:t>• NotFound.vue - Página 404</w:t>
-      </w:r>
-      <w:r>
-        <w:br/>
+      <w:pPr>
+        <w:pStyle w:val="Ttulo2"/>
+      </w:pPr>
+      <w:r>
+        <w:t>6.2 Omeka 2.x (Repositorio)</w:t>
       </w:r>
     </w:p>
     <w:p>
-      <w:pPr>
-        <w:pStyle w:val="Ttulo2"/>
-      </w:pPr>
-      <w:r>
-        <w:t>6.2 Omeka 2.x (Repositorio)</w:t>
+      <w:r>
+        <w:br/>
+        <w:t>Puerto: 8081 (HTTP) / 80 (interno)</w:t>
+      </w:r>
+      <w:r>
+        <w:br/>
+        <w:t>Admin: http://localhost:8081/admin</w:t>
+      </w:r>
+      <w:r>
+        <w:br/>
+      </w:r>
+      <w:r>
+        <w:br/>
+        <w:t>Funciones:</w:t>
+      </w:r>
+      <w:r>
+        <w:br/>
+        <w:t>• Gestión centralizada de recursos digitales</w:t>
+      </w:r>
+      <w:r>
+        <w:br/>
+        <w:t>• API REST para integración con aplicaciones</w:t>
+      </w:r>
+      <w:r>
+        <w:br/>
+        <w:t>• Soporte para metadatos complejos (Dublin Core)</w:t>
+      </w:r>
+      <w:r>
+        <w:br/>
+        <w:t>• CORS habilitado para acceso desde navegadores</w:t>
+      </w:r>
+      <w:r>
+        <w:br/>
+        <w:t>• MySQL como base de datos persistente</w:t>
+      </w:r>
+      <w:r>
+        <w:br/>
+      </w:r>
+      <w:r>
+        <w:br/>
+        <w:t>Características especiales:</w:t>
+      </w:r>
+      <w:r>
+        <w:br/>
+        <w:t>• Recursos con metadatos estructurados</w:t>
+      </w:r>
+      <w:r>
+        <w:br/>
+        <w:t>• Soporte para múltiples tipos de contenido</w:t>
+      </w:r>
+      <w:r>
+        <w:br/>
+        <w:t>• Sistema de permisos y roles</w:t>
+      </w:r>
+      <w:r>
+        <w:br/>
+        <w:t>• Plugins extensibles</w:t>
+      </w:r>
+      <w:r>
+        <w:br/>
       </w:r>
     </w:p>
     <w:p>
-      <w:r>
-        <w:br/>
-        <w:t>Puerto: 8081 (HTTP) / 80 (interno)</w:t>
-      </w:r>
-      <w:r>
-        <w:br/>
-        <w:t>Admin: http://localhost:8081/admin</w:t>
-      </w:r>
-      <w:r>
-        <w:br/>
-      </w:r>
-      <w:r>
-        <w:br/>
-        <w:t>Funciones:</w:t>
-      </w:r>
-      <w:r>
-        <w:br/>
-        <w:t>• Gestión centralizada de recursos digitales</w:t>
-      </w:r>
-      <w:r>
-        <w:br/>
-        <w:t>• API REST para integración con aplicaciones</w:t>
-      </w:r>
-      <w:r>
-        <w:br/>
-        <w:t>• Soporte para metadatos complejos (Dublin Core)</w:t>
-      </w:r>
-      <w:r>
-        <w:br/>
-        <w:t>• CORS habilitado para acceso desde navegadores</w:t>
-      </w:r>
-      <w:r>
-        <w:br/>
-        <w:t>• MySQL como base de datos persistente</w:t>
-      </w:r>
-      <w:r>
-        <w:br/>
-      </w:r>
-      <w:r>
-        <w:br/>
-        <w:t>Características especiales:</w:t>
-      </w:r>
-      <w:r>
-        <w:br/>
-        <w:t>• Recursos con metadatos estructurados</w:t>
-      </w:r>
-      <w:r>
-        <w:br/>
-        <w:t>• Soporte para múltiples tipos de contenido</w:t>
-      </w:r>
-      <w:r>
-        <w:br/>
-        <w:t>• Sistema de permisos y roles</w:t>
-      </w:r>
-      <w:r>
-        <w:br/>
-        <w:t>• Plugins extensibles</w:t>
-      </w:r>
-      <w:r>
-        <w:br/>
+      <w:pPr>
+        <w:pStyle w:val="Ttulo2"/>
+      </w:pPr>
+      <w:r>
+        <w:t>6.3 CMS Simple (Node.js)</w:t>
       </w:r>
     </w:p>
     <w:p>
-      <w:pPr>
-        <w:pStyle w:val="Ttulo2"/>
-      </w:pPr>
-      <w:r>
-        <w:t>6.3 CMS Simple (Node.js)</w:t>
-      </w:r>
-    </w:p>
-    <w:p>
       <w:r>
         <w:br/>
         <w:t>Puerto: 1337 (HTTP) / 3001 (interno)</w:t>
@@ -1876,9 +1870,6 @@
       </w:r>
       <w:r>
         <w:br/>
-      </w:r>
-      <w:r>
-        <w:lastRenderedPageBreak/>
         <w:t>Características:</w:t>
       </w:r>
       <w:r>
@@ -1993,6 +1984,7 @@
           </w:tcPr>
           <w:p>
             <w:r>
+              <w:lastRenderedPageBreak/>
               <w:t>CPU</w:t>
             </w:r>
           </w:p>
@@ -2551,7 +2543,6 @@
           </w:tcPr>
           <w:p>
             <w:r>
-              <w:lastRenderedPageBreak/>
               <w:t>Redis</w:t>
             </w:r>
           </w:p>
@@ -2624,6 +2615,10 @@
     <w:p>
       <w:pPr>
         <w:ind w:left="720"/>
+        <w:rPr>
+          <w:rFonts w:ascii="Courier New" w:hAnsi="Courier New"/>
+          <w:sz w:val="18"/>
+        </w:rPr>
       </w:pPr>
       <w:r>
         <w:rPr>
@@ -2648,12 +2643,22 @@
         <w:br/>
         <w:t xml:space="preserve">git clone </w:t>
       </w:r>
+      <w:hyperlink r:id="rId7" w:history="1">
+        <w:r>
+          <w:rPr>
+            <w:rStyle w:val="Hipervnculo"/>
+            <w:rFonts w:ascii="Courier New" w:hAnsi="Courier New"/>
+            <w:sz w:val="18"/>
+          </w:rPr>
+          <w:t>https://github.com/devazquez/portalweb.git</w:t>
+        </w:r>
+      </w:hyperlink>
       <w:r>
         <w:rPr>
           <w:rFonts w:ascii="Courier New" w:hAnsi="Courier New"/>
           <w:sz w:val="18"/>
         </w:rPr>
-        <w:t>https://github.com/devazquez/portalweb.git</w:t>
+        <w:t xml:space="preserve"> </w:t>
       </w:r>
     </w:p>
     <w:p>
@@ -2725,6 +2730,7 @@
         <w:pStyle w:val="Ttulo3"/>
       </w:pPr>
       <w:r>
+        <w:lastRenderedPageBreak/>
         <w:t>Paso 4: Verificar Servicios</w:t>
       </w:r>
     </w:p>
@@ -2804,16 +2810,10 @@
       </w:r>
     </w:p>
     <w:p>
-      <w:r>
-        <w:br w:type="page"/>
-      </w:r>
-    </w:p>
-    <w:p>
       <w:pPr>
         <w:pStyle w:val="Ttulo1"/>
       </w:pPr>
       <w:r>
-        <w:lastRenderedPageBreak/>
         <w:t>9. CONFIGURACIÓN Y DESPLIEGUE</w:t>
       </w:r>
     </w:p>
@@ -2982,6 +2982,7 @@
         <w:pStyle w:val="Ttulo1"/>
       </w:pPr>
       <w:r>
+        <w:lastRenderedPageBreak/>
         <w:t>10. API REFERENCE</w:t>
       </w:r>
     </w:p>
@@ -3077,7 +3078,6 @@
         <w:pStyle w:val="Listaconvietas"/>
       </w:pPr>
       <w:r>
-        <w:lastRenderedPageBreak/>
         <w:t>PUT /articulos/:id - Actualizar</w:t>
       </w:r>
     </w:p>
@@ -3287,6 +3287,7 @@
         <w:pStyle w:val="Ttulo1"/>
       </w:pPr>
       <w:r>
+        <w:lastRenderedPageBreak/>
         <w:t>12. MANTENIMIENTO Y TROUBLESHOOTING</w:t>
       </w:r>
     </w:p>
@@ -3403,7 +3404,6 @@
         <w:pStyle w:val="Listaconvietas"/>
       </w:pPr>
       <w:r>
-        <w:lastRenderedPageBreak/>
         <w:t>docker cp iis-cms:/app/data.json ./data-backup.json</w:t>
       </w:r>
     </w:p>
@@ -3441,7 +3441,7 @@
         <w:br/>
         <w:t xml:space="preserve">Repositorio:         </w:t>
       </w:r>
-      <w:hyperlink r:id="rId7" w:history="1">
+      <w:hyperlink r:id="rId8" w:history="1">
         <w:r>
           <w:rPr>
             <w:rStyle w:val="Hipervnculo"/>
@@ -3480,7 +3480,7 @@
       <w:r>
         <w:t xml:space="preserve"> Dario Emmanuel Vázquez Ceballos- </w:t>
       </w:r>
-      <w:hyperlink r:id="rId8" w:history="1">
+      <w:hyperlink r:id="rId9" w:history="1">
         <w:r>
           <w:rPr>
             <w:rStyle w:val="Hipervnculo"/>
@@ -3523,6 +3523,9 @@
       </w:r>
       <w:r>
         <w:br/>
+      </w:r>
+      <w:r>
+        <w:lastRenderedPageBreak/>
         <w:t>• CMS_SIMPLE.md - Documentación del CMS</w:t>
       </w:r>
       <w:r>
@@ -3548,7 +3551,13 @@
       </w:r>
       <w:r>
         <w:br/>
-        <w:t>Última Actualización: 09/12/2025 15:26</w:t>
+        <w:t xml:space="preserve">Última Actualización: </w:t>
+      </w:r>
+      <w:r>
+        <w:t>10</w:t>
+      </w:r>
+      <w:r>
+        <w:t>/12/2025 15:26</w:t>
       </w:r>
       <w:r>
         <w:br/>
@@ -3582,22 +3591,6 @@
       </w:r>
       <w:r>
         <w:br/>
-      </w:r>
-      <w:r>
-        <w:br/>
-        <w:t>Este documento cumple con</w:t>
-      </w:r>
-      <w:r>
-        <w:t xml:space="preserve"> los </w:t>
-      </w:r>
-      <w:r>
-        <w:t xml:space="preserve">requisitos solicitados en el proyecto de documentación técnica del prototipo del Portal Web del Instituto de </w:t>
-      </w:r>
-      <w:r>
-        <w:t xml:space="preserve"> </w:t>
-      </w:r>
-      <w:r>
-        <w:t>Investigaciones Sociales de la UNAM.</w:t>
       </w:r>
       <w:r>
         <w:br/>

</xml_diff>